<commit_message>
fixed and improved record retrieval
</commit_message>
<xml_diff>
--- a/Instructions and Resources/How to Process Barnes and Noble Reading List File.docx
+++ b/Instructions and Resources/How to Process Barnes and Noble Reading List File.docx
@@ -113,7 +113,21 @@
         <w:rPr>
           <w:rFonts w:cstheme="minorHAnsi"/>
         </w:rPr>
-        <w:t>Install Python 2.7.x  on your computer if it’s not already.  If you have both 2.7 and 3 already, make sure you invoke 2.7 when you run commands, including pip install</w:t>
+        <w:t xml:space="preserve">Install Python </w:t>
+      </w:r>
+      <w:proofErr w:type="gramStart"/>
+      <w:r>
+        <w:rPr>
+          <w:rFonts w:cstheme="minorHAnsi"/>
+        </w:rPr>
+        <w:t>2.7.x  on</w:t>
+      </w:r>
+      <w:proofErr w:type="gramEnd"/>
+      <w:r>
+        <w:rPr>
+          <w:rFonts w:cstheme="minorHAnsi"/>
+        </w:rPr>
+        <w:t xml:space="preserve"> your computer if it’s not already.  If you have both 2.7 and 3 already, make sure you invoke 2.7 when you run commands, including pip install</w:t>
       </w:r>
     </w:p>
     <w:p>
@@ -173,7 +187,25 @@
           <w:b/>
           <w:color w:val="FF0000"/>
         </w:rPr>
-        <w:t>check with Sarah or Kate to make sure the tk packages install OK the module name you call is not the same one you install</w:t>
+        <w:t xml:space="preserve">check with Sarah or Kate to make sure the </w:t>
+      </w:r>
+      <w:proofErr w:type="spellStart"/>
+      <w:r>
+        <w:rPr>
+          <w:rFonts w:cstheme="minorHAnsi"/>
+          <w:b/>
+          <w:color w:val="FF0000"/>
+        </w:rPr>
+        <w:t>tk</w:t>
+      </w:r>
+      <w:proofErr w:type="spellEnd"/>
+      <w:r>
+        <w:rPr>
+          <w:rFonts w:cstheme="minorHAnsi"/>
+          <w:b/>
+          <w:color w:val="FF0000"/>
+        </w:rPr>
+        <w:t xml:space="preserve"> packages install OK the module name you call is not the same one you install</w:t>
       </w:r>
     </w:p>
     <w:p>
@@ -202,11 +234,19 @@
           <w:rFonts w:cstheme="minorHAnsi"/>
         </w:rPr>
       </w:pPr>
-      <w:r>
-        <w:rPr>
-          <w:rFonts w:cstheme="minorHAnsi"/>
-        </w:rPr>
-        <w:t>ask or wait to receive Barnes and Noble citations file.  This is something they just pull off a webpage.  It barely has any structure, but the scripts look for formatting that indicates its needed structure.   This file is usually called “qprint.txt”   Martha usually sends it to me several months before the beginning of each semester</w:t>
+      <w:proofErr w:type="gramStart"/>
+      <w:r>
+        <w:rPr>
+          <w:rFonts w:cstheme="minorHAnsi"/>
+        </w:rPr>
+        <w:t>ask</w:t>
+      </w:r>
+      <w:proofErr w:type="gramEnd"/>
+      <w:r>
+        <w:rPr>
+          <w:rFonts w:cstheme="minorHAnsi"/>
+        </w:rPr>
+        <w:t xml:space="preserve"> or wait to receive Barnes and Noble citations file.  This is something they just pull off a webpage.  It barely has any structure, but the scripts look for formatting that indicates its needed structure.   This file is usually called “qprint.txt”   Martha usually sends it to me several months before the beginning of each semester</w:t>
       </w:r>
     </w:p>
     <w:p>
@@ -256,11 +296,19 @@
           <w:rFonts w:cstheme="minorHAnsi"/>
         </w:rPr>
       </w:pPr>
-      <w:r>
-        <w:rPr>
-          <w:rFonts w:cstheme="minorHAnsi"/>
-        </w:rPr>
-        <w:t>you will be asked for the input file mentioned above.</w:t>
+      <w:proofErr w:type="gramStart"/>
+      <w:r>
+        <w:rPr>
+          <w:rFonts w:cstheme="minorHAnsi"/>
+        </w:rPr>
+        <w:t>you</w:t>
+      </w:r>
+      <w:proofErr w:type="gramEnd"/>
+      <w:r>
+        <w:rPr>
+          <w:rFonts w:cstheme="minorHAnsi"/>
+        </w:rPr>
+        <w:t xml:space="preserve"> will be asked for the input file mentioned above.</w:t>
       </w:r>
     </w:p>
     <w:p>
@@ -278,7 +326,43 @@
         <w:rPr>
           <w:rFonts w:cstheme="minorHAnsi"/>
         </w:rPr>
-        <w:t xml:space="preserve">Look at the output of this script.  It will be called “Cleaned Barnes and Noble File &lt;date&gt;.xls” .  Because the formatting can be irregular, there may be some lines that did not got processed correctly.   </w:t>
+        <w:t>Look at the output of this script.  It will be called “Cleaned Barnes and Noble File &lt;date&gt;.</w:t>
+      </w:r>
+      <w:proofErr w:type="spellStart"/>
+      <w:r>
+        <w:rPr>
+          <w:rFonts w:cstheme="minorHAnsi"/>
+        </w:rPr>
+        <w:t>xls</w:t>
+      </w:r>
+      <w:proofErr w:type="spellEnd"/>
+      <w:proofErr w:type="gramStart"/>
+      <w:r>
+        <w:rPr>
+          <w:rFonts w:cstheme="minorHAnsi"/>
+        </w:rPr>
+        <w:t>” .</w:t>
+      </w:r>
+      <w:proofErr w:type="gramEnd"/>
+      <w:r>
+        <w:rPr>
+          <w:rFonts w:cstheme="minorHAnsi"/>
+        </w:rPr>
+        <w:t xml:space="preserve">  Because the formatting can be irregular, there may be some lines that </w:t>
+      </w:r>
+      <w:proofErr w:type="gramStart"/>
+      <w:r>
+        <w:rPr>
+          <w:rFonts w:cstheme="minorHAnsi"/>
+        </w:rPr>
+        <w:t>did not got</w:t>
+      </w:r>
+      <w:proofErr w:type="gramEnd"/>
+      <w:r>
+        <w:rPr>
+          <w:rFonts w:cstheme="minorHAnsi"/>
+        </w:rPr>
+        <w:t xml:space="preserve"> processed correctly.   </w:t>
       </w:r>
     </w:p>
     <w:p>
@@ -314,7 +398,21 @@
         <w:rPr>
           <w:rFonts w:cstheme="minorHAnsi"/>
         </w:rPr>
-        <w:t>Then go back to the source data .txt file and perform a number of regex cleaning so you can be sure the number of citations in the output file matches what’s available in the input file.</w:t>
+        <w:t xml:space="preserve">Then go back to the source data .txt file and perform a number of regex cleaning so you can be sure the number of citations in the output file matches </w:t>
+      </w:r>
+      <w:proofErr w:type="gramStart"/>
+      <w:r>
+        <w:rPr>
+          <w:rFonts w:cstheme="minorHAnsi"/>
+        </w:rPr>
+        <w:t>what’s</w:t>
+      </w:r>
+      <w:proofErr w:type="gramEnd"/>
+      <w:r>
+        <w:rPr>
+          <w:rFonts w:cstheme="minorHAnsi"/>
+        </w:rPr>
+        <w:t xml:space="preserve"> available in the input file.</w:t>
       </w:r>
     </w:p>
     <w:p>
@@ -512,7 +610,21 @@
         <w:rPr>
           <w:rFonts w:cstheme="minorHAnsi"/>
         </w:rPr>
-        <w:t>^\t\tAuthor.+?$\r\n</w:t>
+        <w:t>^\t\</w:t>
+      </w:r>
+      <w:proofErr w:type="spellStart"/>
+      <w:r>
+        <w:rPr>
+          <w:rFonts w:cstheme="minorHAnsi"/>
+        </w:rPr>
+        <w:t>tAuthor</w:t>
+      </w:r>
+      <w:proofErr w:type="spellEnd"/>
+      <w:r>
+        <w:rPr>
+          <w:rFonts w:cstheme="minorHAnsi"/>
+        </w:rPr>
+        <w:t>.+?$\r\n</w:t>
       </w:r>
       <w:r>
         <w:rPr>
@@ -583,7 +695,63 @@
           <w:rFonts w:cstheme="minorHAnsi"/>
         </w:rPr>
         <w:lastRenderedPageBreak/>
-        <w:t>The line numbers of this list should match what’s in the output file noted above.   If it doesn’t, manually adjustments to the output data, or adjustments to the script may be necessary.  As a committer you will be able to save a new version of this under github.</w:t>
+        <w:t xml:space="preserve">The line numbers of this list should match </w:t>
+      </w:r>
+      <w:proofErr w:type="gramStart"/>
+      <w:r>
+        <w:rPr>
+          <w:rFonts w:cstheme="minorHAnsi"/>
+        </w:rPr>
+        <w:t>what’s</w:t>
+      </w:r>
+      <w:proofErr w:type="gramEnd"/>
+      <w:r>
+        <w:rPr>
+          <w:rFonts w:cstheme="minorHAnsi"/>
+        </w:rPr>
+        <w:t xml:space="preserve"> in the output file noted above.   If it </w:t>
+      </w:r>
+      <w:proofErr w:type="gramStart"/>
+      <w:r>
+        <w:rPr>
+          <w:rFonts w:cstheme="minorHAnsi"/>
+        </w:rPr>
+        <w:t>doesn’t</w:t>
+      </w:r>
+      <w:proofErr w:type="gramEnd"/>
+      <w:r>
+        <w:rPr>
+          <w:rFonts w:cstheme="minorHAnsi"/>
+        </w:rPr>
+        <w:t xml:space="preserve">, manually adjustments to the output data, or adjustments to the script may be necessary.  As a </w:t>
+      </w:r>
+      <w:proofErr w:type="gramStart"/>
+      <w:r>
+        <w:rPr>
+          <w:rFonts w:cstheme="minorHAnsi"/>
+        </w:rPr>
+        <w:t>committer</w:t>
+      </w:r>
+      <w:proofErr w:type="gramEnd"/>
+      <w:r>
+        <w:rPr>
+          <w:rFonts w:cstheme="minorHAnsi"/>
+        </w:rPr>
+        <w:t xml:space="preserve"> you will be able to save a new version of this under </w:t>
+      </w:r>
+      <w:proofErr w:type="spellStart"/>
+      <w:r>
+        <w:rPr>
+          <w:rFonts w:cstheme="minorHAnsi"/>
+        </w:rPr>
+        <w:t>github</w:t>
+      </w:r>
+      <w:proofErr w:type="spellEnd"/>
+      <w:r>
+        <w:rPr>
+          <w:rFonts w:cstheme="minorHAnsi"/>
+        </w:rPr>
+        <w:t>.</w:t>
       </w:r>
     </w:p>
     <w:p>
@@ -791,7 +959,21 @@
         <w:rPr>
           <w:rFonts w:cstheme="minorHAnsi"/>
         </w:rPr>
-        <w:t xml:space="preserve">Import into Excel and save as an .xlsx.  </w:t>
+        <w:t>Import into Excel and save as an .</w:t>
+      </w:r>
+      <w:proofErr w:type="spellStart"/>
+      <w:r>
+        <w:rPr>
+          <w:rFonts w:cstheme="minorHAnsi"/>
+        </w:rPr>
+        <w:t>xlsx</w:t>
+      </w:r>
+      <w:proofErr w:type="spellEnd"/>
+      <w:r>
+        <w:rPr>
+          <w:rFonts w:cstheme="minorHAnsi"/>
+        </w:rPr>
+        <w:t xml:space="preserve">.  </w:t>
       </w:r>
       <w:r>
         <w:rPr>
@@ -816,7 +998,21 @@
         <w:rPr>
           <w:rFonts w:cstheme="minorHAnsi"/>
         </w:rPr>
-        <w:t>Import this Excel sheet as an input into a itemized managed set</w:t>
+        <w:t xml:space="preserve">Import this Excel sheet as an input into </w:t>
+      </w:r>
+      <w:proofErr w:type="spellStart"/>
+      <w:r>
+        <w:rPr>
+          <w:rFonts w:cstheme="minorHAnsi"/>
+        </w:rPr>
+        <w:t>a</w:t>
+      </w:r>
+      <w:proofErr w:type="spellEnd"/>
+      <w:r>
+        <w:rPr>
+          <w:rFonts w:cstheme="minorHAnsi"/>
+        </w:rPr>
+        <w:t xml:space="preserve"> itemized managed set</w:t>
       </w:r>
     </w:p>
     <w:p>
@@ -858,8 +1054,580 @@
         </w:rPr>
         <w:t>Compare the list to what we have in Alma:</w:t>
       </w:r>
+    </w:p>
+    <w:p>
+      <w:pPr>
+        <w:pStyle w:val="ListParagraph"/>
+        <w:numPr>
+          <w:ilvl w:val="0"/>
+          <w:numId w:val="3"/>
+        </w:numPr>
+        <w:rPr>
+          <w:rFonts w:cstheme="minorHAnsi"/>
+        </w:rPr>
+      </w:pPr>
+      <w:r>
+        <w:rPr>
+          <w:rFonts w:cstheme="minorHAnsi"/>
+        </w:rPr>
+        <w:t xml:space="preserve">The purpose of this process is to </w:t>
+      </w:r>
+      <w:r>
+        <w:rPr>
+          <w:rFonts w:cstheme="minorHAnsi"/>
+        </w:rPr>
+        <w:t xml:space="preserve">take the parse list of Barnes &amp; Noble books for courses and compare them to what we have in Alma.  </w:t>
+      </w:r>
+    </w:p>
+    <w:p>
+      <w:pPr>
+        <w:pStyle w:val="ListParagraph"/>
+        <w:numPr>
+          <w:ilvl w:val="0"/>
+          <w:numId w:val="3"/>
+        </w:numPr>
+        <w:rPr>
+          <w:rFonts w:cstheme="minorHAnsi"/>
+        </w:rPr>
+      </w:pPr>
+      <w:r>
+        <w:rPr>
+          <w:rFonts w:cstheme="minorHAnsi"/>
+        </w:rPr>
+        <w:t>Input</w:t>
+      </w:r>
+    </w:p>
+    <w:p>
+      <w:pPr>
+        <w:pStyle w:val="ListParagraph"/>
+        <w:numPr>
+          <w:ilvl w:val="1"/>
+          <w:numId w:val="3"/>
+        </w:numPr>
+        <w:rPr>
+          <w:rFonts w:cstheme="minorHAnsi"/>
+        </w:rPr>
+      </w:pPr>
+      <w:r>
+        <w:rPr>
+          <w:rFonts w:cstheme="minorHAnsi"/>
+        </w:rPr>
+        <w:t>For these process, you will need 2 input files (3 for files from before Fall 2019)</w:t>
+      </w:r>
+    </w:p>
+    <w:p>
+      <w:pPr>
+        <w:pStyle w:val="ListParagraph"/>
+        <w:numPr>
+          <w:ilvl w:val="1"/>
+          <w:numId w:val="3"/>
+        </w:numPr>
+        <w:rPr>
+          <w:rFonts w:cstheme="minorHAnsi"/>
+        </w:rPr>
+      </w:pPr>
+      <w:r>
+        <w:rPr>
+          <w:rFonts w:cstheme="minorHAnsi"/>
+        </w:rPr>
+        <w:t>The “Cleaned Barnes &amp; Noble File &lt;date&gt;.</w:t>
+      </w:r>
+      <w:proofErr w:type="spellStart"/>
+      <w:r>
+        <w:rPr>
+          <w:rFonts w:cstheme="minorHAnsi"/>
+        </w:rPr>
+        <w:t>xls</w:t>
+      </w:r>
+      <w:proofErr w:type="spellEnd"/>
+      <w:r>
+        <w:rPr>
+          <w:rFonts w:cstheme="minorHAnsi"/>
+        </w:rPr>
+        <w:t>”</w:t>
+      </w:r>
+    </w:p>
+    <w:p>
+      <w:pPr>
+        <w:pStyle w:val="ListParagraph"/>
+        <w:numPr>
+          <w:ilvl w:val="1"/>
+          <w:numId w:val="3"/>
+        </w:numPr>
+        <w:rPr>
+          <w:rFonts w:cstheme="minorHAnsi"/>
+        </w:rPr>
+      </w:pPr>
+      <w:r>
+        <w:rPr>
+          <w:rFonts w:cstheme="minorHAnsi"/>
+        </w:rPr>
+        <w:t>A list of courses that you want to run this process on</w:t>
+      </w:r>
+    </w:p>
+    <w:p>
+      <w:pPr>
+        <w:pStyle w:val="ListParagraph"/>
+        <w:numPr>
+          <w:ilvl w:val="2"/>
+          <w:numId w:val="3"/>
+        </w:numPr>
+        <w:rPr>
+          <w:rFonts w:cstheme="minorHAnsi"/>
+        </w:rPr>
+      </w:pPr>
+      <w:r>
+        <w:rPr>
+          <w:rFonts w:cstheme="minorHAnsi"/>
+        </w:rPr>
+        <w:t xml:space="preserve">You can use prompts to create this report using the report at Analytics </w:t>
+      </w:r>
+      <w:r>
+        <w:rPr>
+          <w:rFonts w:cstheme="minorHAnsi"/>
+        </w:rPr>
+        <w:sym w:font="Wingdings" w:char="F0E0"/>
+      </w:r>
+      <w:r>
+        <w:rPr>
+          <w:rFonts w:cstheme="minorHAnsi"/>
+        </w:rPr>
+        <w:t xml:space="preserve"> Catalog </w:t>
+      </w:r>
+      <w:r>
+        <w:rPr>
+          <w:rFonts w:cstheme="minorHAnsi"/>
+        </w:rPr>
+        <w:sym w:font="Wingdings" w:char="F0E0"/>
+      </w:r>
+      <w:r>
+        <w:rPr>
+          <w:rFonts w:cstheme="minorHAnsi"/>
+        </w:rPr>
+        <w:t xml:space="preserve"> Shared Folders </w:t>
+      </w:r>
+      <w:r>
+        <w:rPr>
+          <w:rFonts w:cstheme="minorHAnsi"/>
+        </w:rPr>
+        <w:sym w:font="Wingdings" w:char="F0E0"/>
+      </w:r>
+      <w:r>
+        <w:rPr>
+          <w:rFonts w:cstheme="minorHAnsi"/>
+        </w:rPr>
+        <w:t xml:space="preserve"> Tufts University </w:t>
+      </w:r>
+      <w:r>
+        <w:rPr>
+          <w:rFonts w:cstheme="minorHAnsi"/>
+        </w:rPr>
+        <w:sym w:font="Wingdings" w:char="F0E0"/>
+      </w:r>
+      <w:r>
+        <w:rPr>
+          <w:rFonts w:cstheme="minorHAnsi"/>
+        </w:rPr>
+        <w:t xml:space="preserve"> Reports </w:t>
+      </w:r>
+      <w:r>
+        <w:rPr>
+          <w:rFonts w:cstheme="minorHAnsi"/>
+        </w:rPr>
+        <w:sym w:font="Wingdings" w:char="F0E0"/>
+      </w:r>
+      <w:r>
+        <w:rPr>
+          <w:rFonts w:cstheme="minorHAnsi"/>
+        </w:rPr>
+        <w:t xml:space="preserve"> Fulfillment </w:t>
+      </w:r>
+      <w:r>
+        <w:rPr>
+          <w:rFonts w:cstheme="minorHAnsi"/>
+        </w:rPr>
+        <w:sym w:font="Wingdings" w:char="F0E0"/>
+      </w:r>
+      <w:r>
+        <w:rPr>
+          <w:rFonts w:cstheme="minorHAnsi"/>
+        </w:rPr>
+        <w:t xml:space="preserve"> Course Reserves </w:t>
+      </w:r>
+      <w:r>
+        <w:rPr>
+          <w:rFonts w:cstheme="minorHAnsi"/>
+        </w:rPr>
+        <w:sym w:font="Wingdings" w:char="F0E0"/>
+      </w:r>
+      <w:r>
+        <w:rPr>
+          <w:rFonts w:cstheme="minorHAnsi"/>
+        </w:rPr>
+        <w:t xml:space="preserve"> “</w:t>
+      </w:r>
+      <w:r>
+        <w:rPr>
+          <w:rFonts w:cstheme="minorHAnsi"/>
+        </w:rPr>
+        <w:t>Course Reserves - Processing Department and Semester</w:t>
+      </w:r>
+      <w:r>
+        <w:rPr>
+          <w:rFonts w:cstheme="minorHAnsi"/>
+        </w:rPr>
+        <w:t>”</w:t>
+      </w:r>
+    </w:p>
+    <w:p>
+      <w:pPr>
+        <w:pStyle w:val="ListParagraph"/>
+        <w:numPr>
+          <w:ilvl w:val="2"/>
+          <w:numId w:val="3"/>
+        </w:numPr>
+        <w:rPr>
+          <w:rFonts w:cstheme="minorHAnsi"/>
+        </w:rPr>
+      </w:pPr>
+      <w:r>
+        <w:rPr>
+          <w:rFonts w:cstheme="minorHAnsi"/>
+        </w:rPr>
+        <w:t>Or follow these steps to create the report</w:t>
+      </w:r>
+    </w:p>
+    <w:p>
+      <w:pPr>
+        <w:pStyle w:val="ListParagraph"/>
+        <w:numPr>
+          <w:ilvl w:val="2"/>
+          <w:numId w:val="3"/>
+        </w:numPr>
+        <w:rPr>
+          <w:rFonts w:cstheme="minorHAnsi"/>
+        </w:rPr>
+      </w:pPr>
+      <w:r>
+        <w:rPr>
+          <w:rFonts w:cstheme="minorHAnsi"/>
+        </w:rPr>
+        <w:t>This list, exported from Analytics and with the first two non-data/header lines removed, has to at least have the columns “Course Name” and “Course Code”</w:t>
+      </w:r>
+    </w:p>
+    <w:p>
+      <w:pPr>
+        <w:pStyle w:val="ListParagraph"/>
+        <w:numPr>
+          <w:ilvl w:val="2"/>
+          <w:numId w:val="3"/>
+        </w:numPr>
+        <w:rPr>
+          <w:rFonts w:cstheme="minorHAnsi"/>
+        </w:rPr>
+      </w:pPr>
+      <w:r>
+        <w:rPr>
+          <w:rFonts w:cstheme="minorHAnsi"/>
+        </w:rPr>
+        <w:t>Make sure the first row of this file when you’re editing it contains headers</w:t>
+      </w:r>
+    </w:p>
+    <w:p>
+      <w:pPr>
+        <w:pStyle w:val="ListParagraph"/>
+        <w:numPr>
+          <w:ilvl w:val="2"/>
+          <w:numId w:val="3"/>
+        </w:numPr>
+        <w:rPr>
+          <w:rFonts w:cstheme="minorHAnsi"/>
+        </w:rPr>
+      </w:pPr>
+      <w:r>
+        <w:rPr>
+          <w:rFonts w:cstheme="minorHAnsi"/>
+        </w:rPr>
+        <w:t xml:space="preserve">If you want to include all courses from all schools, or semesters, adjust the </w:t>
+      </w:r>
+      <w:proofErr w:type="spellStart"/>
+      <w:r>
+        <w:rPr>
+          <w:rFonts w:cstheme="minorHAnsi"/>
+        </w:rPr>
+        <w:t>Analtyics</w:t>
+      </w:r>
+      <w:proofErr w:type="spellEnd"/>
+      <w:r>
+        <w:rPr>
+          <w:rFonts w:cstheme="minorHAnsi"/>
+        </w:rPr>
+        <w:t xml:space="preserve"> report accordingly.  </w:t>
+      </w:r>
+    </w:p>
+    <w:p>
+      <w:pPr>
+        <w:pStyle w:val="ListParagraph"/>
+        <w:numPr>
+          <w:ilvl w:val="2"/>
+          <w:numId w:val="3"/>
+        </w:numPr>
+        <w:rPr>
+          <w:rFonts w:cstheme="minorHAnsi"/>
+        </w:rPr>
+      </w:pPr>
+      <w:r>
+        <w:rPr>
+          <w:rFonts w:cstheme="minorHAnsi"/>
+        </w:rPr>
+        <w:t xml:space="preserve">Make sure all fields in the </w:t>
+      </w:r>
+      <w:proofErr w:type="spellStart"/>
+      <w:r>
+        <w:rPr>
+          <w:rFonts w:cstheme="minorHAnsi"/>
+        </w:rPr>
+        <w:t>Analtytics</w:t>
+      </w:r>
+      <w:proofErr w:type="spellEnd"/>
+      <w:r>
+        <w:rPr>
+          <w:rFonts w:cstheme="minorHAnsi"/>
+        </w:rPr>
+        <w:t xml:space="preserve"> report repeat on every line.   </w:t>
+      </w:r>
+      <w:r>
+        <w:rPr>
+          <w:rFonts w:cstheme="minorHAnsi"/>
+        </w:rPr>
+        <w:t xml:space="preserve">(In the report </w:t>
+      </w:r>
+      <w:r>
+        <w:rPr>
+          <w:rFonts w:cstheme="minorHAnsi"/>
+        </w:rPr>
+        <w:sym w:font="Wingdings" w:char="F0E0"/>
+      </w:r>
+      <w:r>
+        <w:rPr>
+          <w:rFonts w:cstheme="minorHAnsi"/>
+        </w:rPr>
+        <w:t xml:space="preserve"> criteria </w:t>
+      </w:r>
+      <w:r>
+        <w:rPr>
+          <w:rFonts w:cstheme="minorHAnsi"/>
+        </w:rPr>
+        <w:sym w:font="Wingdings" w:char="F0E0"/>
+      </w:r>
+      <w:r>
+        <w:rPr>
+          <w:rFonts w:cstheme="minorHAnsi"/>
+        </w:rPr>
+        <w:t xml:space="preserve"> (each column) </w:t>
+      </w:r>
+      <w:r>
+        <w:rPr>
+          <w:rFonts w:cstheme="minorHAnsi"/>
+        </w:rPr>
+        <w:sym w:font="Wingdings" w:char="F0E0"/>
+      </w:r>
+      <w:r>
+        <w:rPr>
+          <w:rFonts w:cstheme="minorHAnsi"/>
+        </w:rPr>
+        <w:t xml:space="preserve"> (click on menu) </w:t>
+      </w:r>
+      <w:r>
+        <w:rPr>
+          <w:rFonts w:cstheme="minorHAnsi"/>
+        </w:rPr>
+        <w:sym w:font="Wingdings" w:char="F0E0"/>
+      </w:r>
+      <w:r>
+        <w:rPr>
+          <w:rFonts w:cstheme="minorHAnsi"/>
+        </w:rPr>
+        <w:t xml:space="preserve"> column properties </w:t>
+      </w:r>
+      <w:r>
+        <w:rPr>
+          <w:rFonts w:cstheme="minorHAnsi"/>
+        </w:rPr>
+        <w:sym w:font="Wingdings" w:char="F0E0"/>
+      </w:r>
+      <w:r>
+        <w:rPr>
+          <w:rFonts w:cstheme="minorHAnsi"/>
+        </w:rPr>
+        <w:t xml:space="preserve"> column format </w:t>
+      </w:r>
+      <w:r>
+        <w:rPr>
+          <w:rFonts w:cstheme="minorHAnsi"/>
+        </w:rPr>
+        <w:sym w:font="Wingdings" w:char="F0E0"/>
+      </w:r>
+      <w:r>
+        <w:rPr>
+          <w:rFonts w:cstheme="minorHAnsi"/>
+        </w:rPr>
+        <w:t xml:space="preserve"> </w:t>
+      </w:r>
+      <w:r>
+        <w:rPr>
+          <w:rFonts w:cstheme="minorHAnsi"/>
+        </w:rPr>
+        <w:t>“</w:t>
+      </w:r>
+      <w:r>
+        <w:rPr>
+          <w:rFonts w:cstheme="minorHAnsi"/>
+        </w:rPr>
+        <w:t>repeat</w:t>
+      </w:r>
+      <w:r>
+        <w:rPr>
+          <w:rFonts w:cstheme="minorHAnsi"/>
+        </w:rPr>
+        <w:t>”</w:t>
+      </w:r>
       <w:bookmarkStart w:id="0" w:name="_GoBack"/>
       <w:bookmarkEnd w:id="0"/>
+    </w:p>
+    <w:p>
+      <w:pPr>
+        <w:pStyle w:val="ListParagraph"/>
+        <w:numPr>
+          <w:ilvl w:val="2"/>
+          <w:numId w:val="3"/>
+        </w:numPr>
+        <w:rPr>
+          <w:rFonts w:cstheme="minorHAnsi"/>
+        </w:rPr>
+      </w:pPr>
+      <w:r>
+        <w:rPr>
+          <w:rFonts w:cstheme="minorHAnsi"/>
+        </w:rPr>
+        <w:lastRenderedPageBreak/>
+        <w:t>You also need to Parse out the course number from this report by creating another column called “Course</w:t>
+      </w:r>
+      <w:proofErr w:type="gramStart"/>
+      <w:r>
+        <w:rPr>
+          <w:rFonts w:cstheme="minorHAnsi"/>
+        </w:rPr>
+        <w:t>”  based</w:t>
+      </w:r>
+      <w:proofErr w:type="gramEnd"/>
+      <w:r>
+        <w:rPr>
+          <w:rFonts w:cstheme="minorHAnsi"/>
+        </w:rPr>
+        <w:t xml:space="preserve"> on Course Name.    You can just create another output field called “Course” in the Selected Columns.  </w:t>
+      </w:r>
+    </w:p>
+    <w:p>
+      <w:pPr>
+        <w:pStyle w:val="ListParagraph"/>
+        <w:numPr>
+          <w:ilvl w:val="2"/>
+          <w:numId w:val="3"/>
+        </w:numPr>
+        <w:rPr>
+          <w:rFonts w:cstheme="minorHAnsi"/>
+        </w:rPr>
+      </w:pPr>
+      <w:r>
+        <w:rPr>
+          <w:rFonts w:cstheme="minorHAnsi"/>
+        </w:rPr>
+        <w:t>For this column, click on “Formula” and enter this formula under column formula:</w:t>
+      </w:r>
+    </w:p>
+    <w:p>
+      <w:pPr>
+        <w:rPr>
+          <w:rFonts w:cstheme="minorHAnsi"/>
+          <w:sz w:val="16"/>
+          <w:szCs w:val="16"/>
+        </w:rPr>
+      </w:pPr>
+      <w:proofErr w:type="gramStart"/>
+      <w:r>
+        <w:rPr>
+          <w:rFonts w:ascii="Courier New" w:hAnsi="Courier New" w:cs="Courier New"/>
+          <w:sz w:val="16"/>
+          <w:szCs w:val="16"/>
+        </w:rPr>
+        <w:t>Evaluate(</w:t>
+      </w:r>
+      <w:proofErr w:type="gramEnd"/>
+      <w:r>
+        <w:rPr>
+          <w:rFonts w:ascii="Courier New" w:hAnsi="Courier New" w:cs="Courier New"/>
+          <w:sz w:val="16"/>
+          <w:szCs w:val="16"/>
+        </w:rPr>
+        <w:t>'Regexp_substr(%1,''^.+?([A-Z]+-\d+).+'',1,1,''i'',1)',"Course"."Course Name")</w:t>
+      </w:r>
+    </w:p>
+    <w:p>
+      <w:pPr>
+        <w:pStyle w:val="ListParagraph"/>
+        <w:numPr>
+          <w:ilvl w:val="1"/>
+          <w:numId w:val="3"/>
+        </w:numPr>
+        <w:rPr>
+          <w:rFonts w:cstheme="minorHAnsi"/>
+        </w:rPr>
+      </w:pPr>
+      <w:r>
+        <w:rPr>
+          <w:rFonts w:cstheme="minorHAnsi"/>
+        </w:rPr>
+        <w:t>You used to have to have a third file that mapped course codes (&lt;4 digit semester code&gt;-&lt;5 digit course ID&gt;) to course numbers, which are familiar to people using SIS (&lt;letter code of department&gt;-&lt;numeric course number&gt;)  But as of the beginning of the fall semester 2019, the course name field in Alma contains the course number, and can be parsed out by the script</w:t>
+      </w:r>
+    </w:p>
+    <w:p>
+      <w:pPr>
+        <w:pStyle w:val="ListParagraph"/>
+        <w:numPr>
+          <w:ilvl w:val="0"/>
+          <w:numId w:val="3"/>
+        </w:numPr>
+        <w:rPr>
+          <w:rFonts w:cstheme="minorHAnsi"/>
+        </w:rPr>
+      </w:pPr>
+      <w:r>
+        <w:rPr>
+          <w:rFonts w:cstheme="minorHAnsi"/>
+        </w:rPr>
+        <w:t>Output</w:t>
+      </w:r>
+    </w:p>
+    <w:p>
+      <w:pPr>
+        <w:pStyle w:val="ListParagraph"/>
+        <w:numPr>
+          <w:ilvl w:val="1"/>
+          <w:numId w:val="3"/>
+        </w:numPr>
+        <w:rPr>
+          <w:rFonts w:cstheme="minorHAnsi"/>
+        </w:rPr>
+      </w:pPr>
+    </w:p>
+    <w:p>
+      <w:pPr>
+        <w:rPr>
+          <w:rFonts w:cstheme="minorHAnsi"/>
+          <w:b/>
+        </w:rPr>
+      </w:pPr>
     </w:p>
     <w:sectPr>
       <w:pgSz w:w="12240" w:h="15840"/>
@@ -901,7 +1669,7 @@
         <w:rFonts w:ascii="Courier New" w:hAnsi="Courier New" w:cs="Courier New" w:hint="default"/>
       </w:rPr>
     </w:lvl>
-    <w:lvl w:ilvl="2" w:tplc="04090005" w:tentative="1">
+    <w:lvl w:ilvl="2" w:tplc="04090005">
       <w:start w:val="1"/>
       <w:numFmt w:val="bullet"/>
       <w:lvlText w:val=""/>
@@ -913,7 +1681,7 @@
         <w:rFonts w:ascii="Wingdings" w:hAnsi="Wingdings" w:hint="default"/>
       </w:rPr>
     </w:lvl>
-    <w:lvl w:ilvl="3" w:tplc="04090001" w:tentative="1">
+    <w:lvl w:ilvl="3" w:tplc="04090001">
       <w:start w:val="1"/>
       <w:numFmt w:val="bullet"/>
       <w:lvlText w:val=""/>

</xml_diff>